<commit_message>
need to finish the flight search bar
</commit_message>
<xml_diff>
--- a/Documents/Project Plan Steven Chen V1.3.docx
+++ b/Documents/Project Plan Steven Chen V1.3.docx
@@ -612,7 +612,7 @@
             </w:rPr>
             <w:fldChar w:fldCharType="separate"/>
           </w:r>
-          <w:hyperlink w:anchor="_Toc131018655" w:history="1">
+          <w:hyperlink w:anchor="_Toc134973114" w:history="1">
             <w:r>
               <w:rPr>
                 <w:rStyle w:val="Hyperlink"/>
@@ -660,7 +660,7 @@
                 <w:noProof/>
                 <w:webHidden/>
               </w:rPr>
-              <w:instrText xml:space="preserve"> PAGEREF _Toc131018655 \h </w:instrText>
+              <w:instrText xml:space="preserve"> PAGEREF _Toc134973114 \h </w:instrText>
             </w:r>
             <w:r>
               <w:rPr>
@@ -703,7 +703,7 @@
               <w:noProof/>
             </w:rPr>
           </w:pPr>
-          <w:hyperlink w:anchor="_Toc131018656" w:history="1">
+          <w:hyperlink w:anchor="_Toc134973115" w:history="1">
             <w:r>
               <w:rPr>
                 <w:rStyle w:val="Hyperlink"/>
@@ -751,7 +751,7 @@
                 <w:noProof/>
                 <w:webHidden/>
               </w:rPr>
-              <w:instrText xml:space="preserve"> PAGEREF _Toc131018656 \h </w:instrText>
+              <w:instrText xml:space="preserve"> PAGEREF _Toc134973115 \h </w:instrText>
             </w:r>
             <w:r>
               <w:rPr>
@@ -793,7 +793,7 @@
               <w:noProof/>
             </w:rPr>
           </w:pPr>
-          <w:hyperlink w:anchor="_Toc131018657" w:history="1">
+          <w:hyperlink w:anchor="_Toc134973116" w:history="1">
             <w:r>
               <w:rPr>
                 <w:rStyle w:val="Hyperlink"/>
@@ -824,7 +824,7 @@
                 <w:noProof/>
                 <w:webHidden/>
               </w:rPr>
-              <w:instrText xml:space="preserve"> PAGEREF _Toc131018657 \h </w:instrText>
+              <w:instrText xml:space="preserve"> PAGEREF _Toc134973116 \h </w:instrText>
             </w:r>
             <w:r>
               <w:rPr>
@@ -866,7 +866,7 @@
               <w:noProof/>
             </w:rPr>
           </w:pPr>
-          <w:hyperlink w:anchor="_Toc131018658" w:history="1">
+          <w:hyperlink w:anchor="_Toc134973117" w:history="1">
             <w:r>
               <w:rPr>
                 <w:rStyle w:val="Hyperlink"/>
@@ -897,7 +897,7 @@
                 <w:noProof/>
                 <w:webHidden/>
               </w:rPr>
-              <w:instrText xml:space="preserve"> PAGEREF _Toc131018658 \h </w:instrText>
+              <w:instrText xml:space="preserve"> PAGEREF _Toc134973117 \h </w:instrText>
             </w:r>
             <w:r>
               <w:rPr>
@@ -939,7 +939,7 @@
               <w:noProof/>
             </w:rPr>
           </w:pPr>
-          <w:hyperlink w:anchor="_Toc131018659" w:history="1">
+          <w:hyperlink w:anchor="_Toc134973118" w:history="1">
             <w:r>
               <w:rPr>
                 <w:rStyle w:val="Hyperlink"/>
@@ -970,7 +970,7 @@
                 <w:noProof/>
                 <w:webHidden/>
               </w:rPr>
-              <w:instrText xml:space="preserve"> PAGEREF _Toc131018659 \h </w:instrText>
+              <w:instrText xml:space="preserve"> PAGEREF _Toc134973118 \h </w:instrText>
             </w:r>
             <w:r>
               <w:rPr>
@@ -1013,7 +1013,7 @@
               <w:noProof/>
             </w:rPr>
           </w:pPr>
-          <w:hyperlink w:anchor="_Toc131018660" w:history="1">
+          <w:hyperlink w:anchor="_Toc134973119" w:history="1">
             <w:r>
               <w:rPr>
                 <w:rStyle w:val="Hyperlink"/>
@@ -1061,7 +1061,7 @@
                 <w:noProof/>
                 <w:webHidden/>
               </w:rPr>
-              <w:instrText xml:space="preserve"> PAGEREF _Toc131018660 \h </w:instrText>
+              <w:instrText xml:space="preserve"> PAGEREF _Toc134973119 \h </w:instrText>
             </w:r>
             <w:r>
               <w:rPr>
@@ -1103,7 +1103,7 @@
               <w:noProof/>
             </w:rPr>
           </w:pPr>
-          <w:hyperlink w:anchor="_Toc131018661" w:history="1">
+          <w:hyperlink w:anchor="_Toc134973120" w:history="1">
             <w:r>
               <w:rPr>
                 <w:rStyle w:val="Hyperlink"/>
@@ -1133,7 +1133,7 @@
                 <w:noProof/>
                 <w:webHidden/>
               </w:rPr>
-              <w:instrText xml:space="preserve"> PAGEREF _Toc131018661 \h </w:instrText>
+              <w:instrText xml:space="preserve"> PAGEREF _Toc134973120 \h </w:instrText>
             </w:r>
             <w:r>
               <w:rPr>
@@ -1175,7 +1175,7 @@
               <w:noProof/>
             </w:rPr>
           </w:pPr>
-          <w:hyperlink w:anchor="_Toc131018662" w:history="1">
+          <w:hyperlink w:anchor="_Toc134973121" w:history="1">
             <w:r>
               <w:rPr>
                 <w:rStyle w:val="Hyperlink"/>
@@ -1205,7 +1205,7 @@
                 <w:noProof/>
                 <w:webHidden/>
               </w:rPr>
-              <w:instrText xml:space="preserve"> PAGEREF _Toc131018662 \h </w:instrText>
+              <w:instrText xml:space="preserve"> PAGEREF _Toc134973121 \h </w:instrText>
             </w:r>
             <w:r>
               <w:rPr>
@@ -1248,7 +1248,7 @@
               <w:noProof/>
             </w:rPr>
           </w:pPr>
-          <w:hyperlink w:anchor="_Toc131018663" w:history="1">
+          <w:hyperlink w:anchor="_Toc134973122" w:history="1">
             <w:r>
               <w:rPr>
                 <w:rStyle w:val="Hyperlink"/>
@@ -1295,7 +1295,7 @@
                 <w:noProof/>
                 <w:webHidden/>
               </w:rPr>
-              <w:instrText xml:space="preserve"> PAGEREF _Toc131018663 \h </w:instrText>
+              <w:instrText xml:space="preserve"> PAGEREF _Toc134973122 \h </w:instrText>
             </w:r>
             <w:r>
               <w:rPr>
@@ -1338,7 +1338,7 @@
               <w:noProof/>
             </w:rPr>
           </w:pPr>
-          <w:hyperlink w:anchor="_Toc131018664" w:history="1">
+          <w:hyperlink w:anchor="_Toc134973123" w:history="1">
             <w:r>
               <w:rPr>
                 <w:rStyle w:val="Hyperlink"/>
@@ -1385,7 +1385,7 @@
                 <w:noProof/>
                 <w:webHidden/>
               </w:rPr>
-              <w:instrText xml:space="preserve"> PAGEREF _Toc131018664 \h </w:instrText>
+              <w:instrText xml:space="preserve"> PAGEREF _Toc134973123 \h </w:instrText>
             </w:r>
             <w:r>
               <w:rPr>
@@ -1427,7 +1427,7 @@
               <w:noProof/>
             </w:rPr>
           </w:pPr>
-          <w:hyperlink w:anchor="_Toc131018665" w:history="1">
+          <w:hyperlink w:anchor="_Toc134973124" w:history="1">
             <w:r>
               <w:rPr>
                 <w:rStyle w:val="Hyperlink"/>
@@ -1457,7 +1457,7 @@
                 <w:noProof/>
                 <w:webHidden/>
               </w:rPr>
-              <w:instrText xml:space="preserve"> PAGEREF _Toc131018665 \h </w:instrText>
+              <w:instrText xml:space="preserve"> PAGEREF _Toc134973124 \h </w:instrText>
             </w:r>
             <w:r>
               <w:rPr>
@@ -1499,7 +1499,7 @@
               <w:noProof/>
             </w:rPr>
           </w:pPr>
-          <w:hyperlink w:anchor="_Toc131018666" w:history="1">
+          <w:hyperlink w:anchor="_Toc134973125" w:history="1">
             <w:r>
               <w:rPr>
                 <w:rStyle w:val="Hyperlink"/>
@@ -1529,7 +1529,7 @@
                 <w:noProof/>
                 <w:webHidden/>
               </w:rPr>
-              <w:instrText xml:space="preserve"> PAGEREF _Toc131018666 \h </w:instrText>
+              <w:instrText xml:space="preserve"> PAGEREF _Toc134973125 \h </w:instrText>
             </w:r>
             <w:r>
               <w:rPr>
@@ -1571,7 +1571,7 @@
               <w:noProof/>
             </w:rPr>
           </w:pPr>
-          <w:hyperlink w:anchor="_Toc131018667" w:history="1">
+          <w:hyperlink w:anchor="_Toc134973126" w:history="1">
             <w:r>
               <w:rPr>
                 <w:rStyle w:val="Hyperlink"/>
@@ -1601,7 +1601,7 @@
                 <w:noProof/>
                 <w:webHidden/>
               </w:rPr>
-              <w:instrText xml:space="preserve"> PAGEREF _Toc131018667 \h </w:instrText>
+              <w:instrText xml:space="preserve"> PAGEREF _Toc134973126 \h </w:instrText>
             </w:r>
             <w:r>
               <w:rPr>
@@ -1644,7 +1644,7 @@
               <w:noProof/>
             </w:rPr>
           </w:pPr>
-          <w:hyperlink w:anchor="_Toc131018668" w:history="1">
+          <w:hyperlink w:anchor="_Toc134973127" w:history="1">
             <w:r>
               <w:rPr>
                 <w:rStyle w:val="Hyperlink"/>
@@ -1691,7 +1691,7 @@
                 <w:noProof/>
                 <w:webHidden/>
               </w:rPr>
-              <w:instrText xml:space="preserve"> PAGEREF _Toc131018668 \h </w:instrText>
+              <w:instrText xml:space="preserve"> PAGEREF _Toc134973127 \h </w:instrText>
             </w:r>
             <w:r>
               <w:rPr>
@@ -1770,7 +1770,7 @@
           <w:shd w:val="clear" w:color="auto" w:fill="FFFFFF"/>
         </w:rPr>
       </w:pPr>
-      <w:bookmarkStart w:id="0" w:name="_Toc131018655"/>
+      <w:bookmarkStart w:id="0" w:name="_Toc134973114"/>
       <w:r>
         <w:rPr>
           <w:rStyle w:val="normaltextrun"/>
@@ -2313,7 +2313,7 @@
           <w:shd w:val="clear" w:color="auto" w:fill="FFFFFF"/>
         </w:rPr>
       </w:pPr>
-      <w:bookmarkStart w:id="1" w:name="_Toc131018656"/>
+      <w:bookmarkStart w:id="1" w:name="_Toc134973115"/>
       <w:r>
         <w:rPr>
           <w:rStyle w:val="normaltextrun"/>
@@ -2468,7 +2468,7 @@
           <w:shd w:val="clear" w:color="auto" w:fill="FFFFFF"/>
         </w:rPr>
       </w:pPr>
-      <w:bookmarkStart w:id="2" w:name="_Toc131018657"/>
+      <w:bookmarkStart w:id="2" w:name="_Toc134973116"/>
       <w:r>
         <w:rPr>
           <w:rStyle w:val="normaltextrun"/>
@@ -2566,7 +2566,7 @@
           <w:shd w:val="clear" w:color="auto" w:fill="FFFFFF"/>
         </w:rPr>
       </w:pPr>
-      <w:bookmarkStart w:id="3" w:name="_Toc131018658"/>
+      <w:bookmarkStart w:id="3" w:name="_Toc134973117"/>
       <w:r>
         <w:rPr>
           <w:rStyle w:val="normaltextrun"/>
@@ -2640,7 +2640,7 @@
           <w:shd w:val="clear" w:color="auto" w:fill="FFFFFF"/>
         </w:rPr>
       </w:pPr>
-      <w:bookmarkStart w:id="4" w:name="_Toc131018659"/>
+      <w:bookmarkStart w:id="4" w:name="_Toc134973118"/>
       <w:r>
         <w:rPr>
           <w:rStyle w:val="normaltextrun"/>
@@ -2708,7 +2708,7 @@
           <w:shd w:val="clear" w:color="auto" w:fill="FFFFFF"/>
         </w:rPr>
       </w:pPr>
-      <w:bookmarkStart w:id="5" w:name="_Toc131018660"/>
+      <w:bookmarkStart w:id="5" w:name="_Toc134973119"/>
       <w:r>
         <w:rPr>
           <w:rStyle w:val="normaltextrun"/>
@@ -2737,7 +2737,7 @@
           <w:szCs w:val="28"/>
         </w:rPr>
       </w:pPr>
-      <w:bookmarkStart w:id="6" w:name="_Toc131018661"/>
+      <w:bookmarkStart w:id="6" w:name="_Toc134973120"/>
       <w:r>
         <w:rPr>
           <w:rFonts w:asciiTheme="minorHAnsi" w:hAnsiTheme="minorHAnsi" w:cstheme="minorHAnsi"/>
@@ -3021,7 +3021,7 @@
           <w:szCs w:val="28"/>
         </w:rPr>
       </w:pPr>
-      <w:bookmarkStart w:id="7" w:name="_Toc131018662"/>
+      <w:bookmarkStart w:id="7" w:name="_Toc134973121"/>
       <w:r>
         <w:rPr>
           <w:rFonts w:asciiTheme="minorHAnsi" w:hAnsiTheme="minorHAnsi" w:cstheme="minorHAnsi"/>
@@ -3832,7 +3832,7 @@
           <w:szCs w:val="28"/>
         </w:rPr>
       </w:pPr>
-      <w:bookmarkStart w:id="8" w:name="_Toc131018663"/>
+      <w:bookmarkStart w:id="8" w:name="_Toc134973122"/>
       <w:r>
         <w:rPr>
           <w:rFonts w:ascii="Arial" w:hAnsi="Arial" w:cs="Arial"/>
@@ -4086,7 +4086,7 @@
           <w:szCs w:val="28"/>
         </w:rPr>
       </w:pPr>
-      <w:bookmarkStart w:id="9" w:name="_Toc131018664"/>
+      <w:bookmarkStart w:id="9" w:name="_Toc134973123"/>
       <w:r>
         <w:rPr>
           <w:rFonts w:ascii="Arial" w:hAnsi="Arial" w:cs="Arial"/>
@@ -4113,7 +4113,7 @@
           <w:szCs w:val="24"/>
         </w:rPr>
       </w:pPr>
-      <w:bookmarkStart w:id="10" w:name="_Toc131018665"/>
+      <w:bookmarkStart w:id="10" w:name="_Toc134973124"/>
       <w:r>
         <w:rPr>
           <w:rFonts w:asciiTheme="minorHAnsi" w:hAnsiTheme="minorHAnsi" w:cstheme="minorHAnsi"/>
@@ -4227,7 +4227,7 @@
           <w:szCs w:val="24"/>
         </w:rPr>
       </w:pPr>
-      <w:bookmarkStart w:id="11" w:name="_Toc131018666"/>
+      <w:bookmarkStart w:id="11" w:name="_Toc134973125"/>
       <w:r>
         <w:rPr>
           <w:rFonts w:asciiTheme="minorHAnsi" w:hAnsiTheme="minorHAnsi" w:cstheme="minorHAnsi"/>
@@ -4276,7 +4276,7 @@
           <w:szCs w:val="24"/>
         </w:rPr>
       </w:pPr>
-      <w:bookmarkStart w:id="12" w:name="_Toc131018667"/>
+      <w:bookmarkStart w:id="12" w:name="_Toc134973126"/>
       <w:r>
         <w:rPr>
           <w:rFonts w:asciiTheme="minorHAnsi" w:hAnsiTheme="minorHAnsi" w:cstheme="minorHAnsi"/>
@@ -4513,7 +4513,7 @@
           <w:szCs w:val="28"/>
         </w:rPr>
       </w:pPr>
-      <w:bookmarkStart w:id="13" w:name="_Toc131018668"/>
+      <w:bookmarkStart w:id="13" w:name="_Toc134973127"/>
       <w:r>
         <w:rPr>
           <w:rFonts w:ascii="Arial" w:hAnsi="Arial" w:cs="Arial"/>
@@ -9814,21 +9814,10 @@
 </file>
 
 <file path=customXml/item1.xml><?xml version="1.0" encoding="utf-8"?>
-<p:properties xmlns:p="http://schemas.microsoft.com/office/2006/metadata/properties" xmlns:xsi="http://www.w3.org/2001/XMLSchema-instance" xmlns:pc="http://schemas.microsoft.com/office/infopath/2007/PartnerControls">
-  <documentManagement/>
-</p:properties>
+<b:Sources xmlns:b="http://schemas.openxmlformats.org/officeDocument/2006/bibliography" xmlns="http://schemas.openxmlformats.org/officeDocument/2006/bibliography" SelectedStyle="\APASixthEditionOfficeOnline.xsl" StyleName="APA" Version="6"/>
 </file>
 
 <file path=customXml/item2.xml><?xml version="1.0" encoding="utf-8"?>
-<?mso-contentType ?>
-<FormTemplates xmlns="http://schemas.microsoft.com/sharepoint/v3/contenttype/forms">
-  <Display>DocumentLibraryForm</Display>
-  <Edit>DocumentLibraryForm</Edit>
-  <New>DocumentLibraryForm</New>
-</FormTemplates>
-</file>
-
-<file path=customXml/item3.xml><?xml version="1.0" encoding="utf-8"?>
 <ct:contentTypeSchema xmlns:ct="http://schemas.microsoft.com/office/2006/metadata/contentType" xmlns:ma="http://schemas.microsoft.com/office/2006/metadata/properties/metaAttributes" ct:_="" ma:_="" ma:contentTypeName="Document" ma:contentTypeID="0x010100B0BF89CDCF20904DAD650E6C58CBC1CF" ma:contentTypeVersion="0" ma:contentTypeDescription="Een nieuw document maken." ma:contentTypeScope="" ma:versionID="3fd7f613ae1cbb340d60f5f51579d87d">
   <xsd:schema xmlns:xsd="http://www.w3.org/2001/XMLSchema" xmlns:xs="http://www.w3.org/2001/XMLSchema" xmlns:p="http://schemas.microsoft.com/office/2006/metadata/properties" targetNamespace="http://schemas.microsoft.com/office/2006/metadata/properties" ma:root="true" ma:fieldsID="caa5a6945e4a6bf81268da156230ccf7">
     <xsd:element name="properties">
@@ -9942,28 +9931,30 @@
 </ct:contentTypeSchema>
 </file>
 
+<file path=customXml/item3.xml><?xml version="1.0" encoding="utf-8"?>
+<?mso-contentType ?>
+<FormTemplates xmlns="http://schemas.microsoft.com/sharepoint/v3/contenttype/forms">
+  <Display>DocumentLibraryForm</Display>
+  <Edit>DocumentLibraryForm</Edit>
+  <New>DocumentLibraryForm</New>
+</FormTemplates>
+</file>
+
 <file path=customXml/item4.xml><?xml version="1.0" encoding="utf-8"?>
-<b:Sources xmlns:b="http://schemas.openxmlformats.org/officeDocument/2006/bibliography" xmlns="http://schemas.openxmlformats.org/officeDocument/2006/bibliography" SelectedStyle="\APASixthEditionOfficeOnline.xsl" StyleName="APA" Version="6"/>
+<p:properties xmlns:p="http://schemas.microsoft.com/office/2006/metadata/properties" xmlns:xsi="http://www.w3.org/2001/XMLSchema-instance" xmlns:pc="http://schemas.microsoft.com/office/infopath/2007/PartnerControls">
+  <documentManagement/>
+</p:properties>
 </file>
 
 <file path=customXml/itemProps1.xml><?xml version="1.0" encoding="utf-8"?>
-<ds:datastoreItem xmlns:ds="http://schemas.openxmlformats.org/officeDocument/2006/customXml" ds:itemID="{6C36CC7A-1A24-4BDE-A628-3F9243998337}">
+<ds:datastoreItem xmlns:ds="http://schemas.openxmlformats.org/officeDocument/2006/customXml" ds:itemID="{3D249C46-8C64-4747-A2D2-E4DF00EF940A}">
   <ds:schemaRefs>
-    <ds:schemaRef ds:uri="http://schemas.microsoft.com/office/2006/metadata/properties"/>
-    <ds:schemaRef ds:uri="http://schemas.microsoft.com/office/infopath/2007/PartnerControls"/>
+    <ds:schemaRef ds:uri="http://schemas.openxmlformats.org/officeDocument/2006/bibliography"/>
   </ds:schemaRefs>
 </ds:datastoreItem>
 </file>
 
 <file path=customXml/itemProps2.xml><?xml version="1.0" encoding="utf-8"?>
-<ds:datastoreItem xmlns:ds="http://schemas.openxmlformats.org/officeDocument/2006/customXml" ds:itemID="{97682D23-1BC4-4DD9-A9FF-9EC899A0024F}">
-  <ds:schemaRefs>
-    <ds:schemaRef ds:uri="http://schemas.microsoft.com/sharepoint/v3/contenttype/forms"/>
-  </ds:schemaRefs>
-</ds:datastoreItem>
-</file>
-
-<file path=customXml/itemProps3.xml><?xml version="1.0" encoding="utf-8"?>
 <ds:datastoreItem xmlns:ds="http://schemas.openxmlformats.org/officeDocument/2006/customXml" ds:itemID="{06B2FB63-D2F3-4A7B-A3D2-6311116E7BE6}">
   <ds:schemaRefs>
     <ds:schemaRef ds:uri="http://schemas.microsoft.com/office/2006/metadata/contentType"/>
@@ -9979,10 +9970,19 @@
 </ds:datastoreItem>
 </file>
 
+<file path=customXml/itemProps3.xml><?xml version="1.0" encoding="utf-8"?>
+<ds:datastoreItem xmlns:ds="http://schemas.openxmlformats.org/officeDocument/2006/customXml" ds:itemID="{97682D23-1BC4-4DD9-A9FF-9EC899A0024F}">
+  <ds:schemaRefs>
+    <ds:schemaRef ds:uri="http://schemas.microsoft.com/sharepoint/v3/contenttype/forms"/>
+  </ds:schemaRefs>
+</ds:datastoreItem>
+</file>
+
 <file path=customXml/itemProps4.xml><?xml version="1.0" encoding="utf-8"?>
-<ds:datastoreItem xmlns:ds="http://schemas.openxmlformats.org/officeDocument/2006/customXml" ds:itemID="{3D249C46-8C64-4747-A2D2-E4DF00EF940A}">
+<ds:datastoreItem xmlns:ds="http://schemas.openxmlformats.org/officeDocument/2006/customXml" ds:itemID="{6C36CC7A-1A24-4BDE-A628-3F9243998337}">
   <ds:schemaRefs>
-    <ds:schemaRef ds:uri="http://schemas.openxmlformats.org/officeDocument/2006/bibliography"/>
+    <ds:schemaRef ds:uri="http://schemas.microsoft.com/office/2006/metadata/properties"/>
+    <ds:schemaRef ds:uri="http://schemas.microsoft.com/office/infopath/2007/PartnerControls"/>
   </ds:schemaRefs>
 </ds:datastoreItem>
 </file>
</xml_diff>